<commit_message>
Retos: Modificacion enunciado 39
</commit_message>
<xml_diff>
--- a/Retos/Reto 1/Enunciados/Reto39.docx
+++ b/Retos/Reto 1/Enunciados/Reto39.docx
@@ -284,21 +284,7 @@
                     <w:rPr>
                       <w:highlight w:val="white"/>
                     </w:rPr>
-                    <w:t>Rango normal de creatinina en sangre. Miligramos por decilitro de sangre (mg/</w:t>
-                  </w:r>
-                  <w:proofErr w:type="spellStart"/>
-                  <w:r>
-                    <w:rPr>
-                      <w:highlight w:val="white"/>
-                    </w:rPr>
-                    <w:t>dL</w:t>
-                  </w:r>
-                  <w:proofErr w:type="spellEnd"/>
-                  <w:r>
-                    <w:rPr>
-                      <w:highlight w:val="white"/>
-                    </w:rPr>
-                    <w:t>)</w:t>
+                    <w:t>Rango normal de creatinina en sangre. Miligramos por decilitro de sangre (mg/dL)</w:t>
                   </w:r>
                 </w:p>
                 <w:p>
@@ -334,16 +320,8 @@
                     <w:rPr>
                       <w:highlight w:val="white"/>
                     </w:rPr>
-                    <w:t>de 0,74 a 1,35 mg/</w:t>
-                  </w:r>
-                  <w:proofErr w:type="spellStart"/>
-                  <w:r>
-                    <w:rPr>
-                      <w:highlight w:val="white"/>
-                    </w:rPr>
-                    <w:t>dL</w:t>
-                  </w:r>
-                  <w:proofErr w:type="spellEnd"/>
+                    <w:t>de 0,74 a 1,35 mg/dL</w:t>
+                  </w:r>
                 </w:p>
               </w:tc>
               <w:tc>
@@ -369,16 +347,8 @@
                     <w:rPr>
                       <w:highlight w:val="white"/>
                     </w:rPr>
-                    <w:t>de 0,59 a 1,04 mg/</w:t>
-                  </w:r>
-                  <w:proofErr w:type="spellStart"/>
-                  <w:r>
-                    <w:rPr>
-                      <w:highlight w:val="white"/>
-                    </w:rPr>
-                    <w:t>dL</w:t>
-                  </w:r>
-                  <w:proofErr w:type="spellEnd"/>
+                    <w:t>de 0,59 a 1,04 mg/dL</w:t>
+                  </w:r>
                 </w:p>
               </w:tc>
             </w:tr>
@@ -496,7 +466,19 @@
               <w:rPr>
                 <w:highlight w:val="white"/>
               </w:rPr>
-              <w:t>El diagnóstico preliminar de una enfermedad crónica renal (ECR) inicia con la toma de 3 muestras del nivel de creatinina de un paciente, las primeras dos muestras corresponden al nivel de creatinina en sangre, y la última al nivel de creatinina en la orina. En cada prueba realizada se le otorga un puntaje de 10 al paciente si el resultado es anormal, y de 0 si no lo es. Al final de las 4 pruebas de acuerdo al puntaje total obtenido se procede con la categorización del riesgo del paciente a padecer una ECR de acuerdo a la siguiente tabla:</w:t>
+              <w:t xml:space="preserve">El diagnóstico preliminar de una enfermedad crónica renal (ECR) inicia con la toma de </w:t>
+            </w:r>
+            <w:r>
+              <w:rPr>
+                <w:highlight w:val="white"/>
+              </w:rPr>
+              <w:t>4</w:t>
+            </w:r>
+            <w:r>
+              <w:rPr>
+                <w:highlight w:val="white"/>
+              </w:rPr>
+              <w:t xml:space="preserve"> muestras del nivel de creatinina de un paciente, las primeras dos muestras corresponden al nivel de creatinina en sangre, y la última al nivel de creatinina en la orina. En cada prueba realizada se le otorga un puntaje de 10 al paciente si el resultado es anormal, y de 0 si no lo es. Al final de las 4 pruebas de acuerdo al puntaje total obtenido se procede con la categorización del riesgo del paciente a padecer una ECR de acuerdo a la siguiente tabla:</w:t>
             </w:r>
           </w:p>
           <w:p>
@@ -2139,6 +2121,12 @@
                     </w:rPr>
                     <w:t>13.5</w:t>
                   </w:r>
+                  <w:r>
+                    <w:rPr>
+                      <w:highlight w:val="white"/>
+                    </w:rPr>
+                    <w:t>0</w:t>
+                  </w:r>
                 </w:p>
                 <w:p>
                   <w:pPr>
@@ -2199,6 +2187,12 @@
                     </w:rPr>
                     <w:t>0.9</w:t>
                   </w:r>
+                  <w:r>
+                    <w:rPr>
+                      <w:highlight w:val="white"/>
+                    </w:rPr>
+                    <w:t>0</w:t>
+                  </w:r>
                 </w:p>
                 <w:p>
                   <w:pPr>
@@ -2213,6 +2207,12 @@
                       <w:highlight w:val="white"/>
                     </w:rPr>
                     <w:t>12.0</w:t>
+                  </w:r>
+                  <w:r>
+                    <w:rPr>
+                      <w:highlight w:val="white"/>
+                    </w:rPr>
+                    <w:t>0</w:t>
                   </w:r>
                 </w:p>
                 <w:p>
@@ -4198,6 +4198,36 @@
       </w:tblCellMar>
     </w:tblPr>
   </w:style>
+  <w:style w:type="paragraph" w:styleId="Textodeglobo">
+    <w:name w:val="Balloon Text"/>
+    <w:basedOn w:val="Normal"/>
+    <w:link w:val="TextodegloboCar"/>
+    <w:uiPriority w:val="99"/>
+    <w:semiHidden/>
+    <w:unhideWhenUsed/>
+    <w:rsid w:val="006A61FC"/>
+    <w:pPr>
+      <w:spacing w:after="0" w:line="240" w:lineRule="auto"/>
+    </w:pPr>
+    <w:rPr>
+      <w:rFonts w:ascii="Segoe UI" w:hAnsi="Segoe UI" w:cs="Segoe UI"/>
+      <w:sz w:val="18"/>
+      <w:szCs w:val="18"/>
+    </w:rPr>
+  </w:style>
+  <w:style w:type="character" w:customStyle="1" w:styleId="TextodegloboCar">
+    <w:name w:val="Texto de globo Car"/>
+    <w:basedOn w:val="Fuentedeprrafopredeter"/>
+    <w:link w:val="Textodeglobo"/>
+    <w:uiPriority w:val="99"/>
+    <w:semiHidden/>
+    <w:rsid w:val="006A61FC"/>
+    <w:rPr>
+      <w:rFonts w:ascii="Segoe UI" w:hAnsi="Segoe UI" w:cs="Segoe UI"/>
+      <w:sz w:val="18"/>
+      <w:szCs w:val="18"/>
+    </w:rPr>
+  </w:style>
 </w:styles>
 </file>
 

</xml_diff>